<commit_message>
Added personal site to resume.
</commit_message>
<xml_diff>
--- a/src/ericfreemanresume.docx
+++ b/src/ericfreemanresume.docx
@@ -94,53 +94,40 @@
               <w:t xml:space="preserve">(517) 260-4097 </w:t>
             </w:r>
           </w:p>
-          <w:bookmarkStart w:id="0" w:name="_GoBack"/>
-          <w:bookmarkEnd w:id="0"/>
           <w:p>
             <w:pPr>
               <w:spacing w:line="240" w:lineRule="auto"/>
               <w:jc w:val="right"/>
-            </w:pPr>
-            <w:r>
               <w:rPr>
                 <w:sz w:val="16"/>
-                <w:highlight w:val="white"/>
                 <w:u w:val="single"/>
               </w:rPr>
-              <w:fldChar w:fldCharType="begin"/>
-            </w:r>
-            <w:r>
-              <w:rPr>
-                <w:sz w:val="16"/>
-                <w:highlight w:val="white"/>
-                <w:u w:val="single"/>
-              </w:rPr>
-              <w:instrText xml:space="preserve"> HYPERLINK "mailto:eric@giantshaft.com" </w:instrText>
-            </w:r>
-            <w:r>
-              <w:rPr>
-                <w:sz w:val="16"/>
-                <w:highlight w:val="white"/>
-                <w:u w:val="single"/>
-              </w:rPr>
-              <w:fldChar w:fldCharType="separate"/>
-            </w:r>
-            <w:r>
-              <w:rPr>
-                <w:rStyle w:val="Hyperlink"/>
-                <w:sz w:val="16"/>
-                <w:highlight w:val="white"/>
-              </w:rPr>
-              <w:t>eric@giantshaft.com</w:t>
-            </w:r>
-            <w:r>
-              <w:rPr>
-                <w:sz w:val="16"/>
-                <w:highlight w:val="white"/>
-                <w:u w:val="single"/>
-              </w:rPr>
-              <w:fldChar w:fldCharType="end"/>
-            </w:r>
+            </w:pPr>
+            <w:hyperlink r:id="rId5" w:history="1">
+              <w:r>
+                <w:rPr>
+                  <w:rStyle w:val="Hyperlink"/>
+                  <w:sz w:val="16"/>
+                  <w:highlight w:val="white"/>
+                </w:rPr>
+                <w:t>eric@giantshaft.com</w:t>
+              </w:r>
+            </w:hyperlink>
+          </w:p>
+          <w:p>
+            <w:pPr>
+              <w:spacing w:line="240" w:lineRule="auto"/>
+              <w:jc w:val="right"/>
+            </w:pPr>
+            <w:hyperlink r:id="rId6" w:history="1">
+              <w:r>
+                <w:rPr>
+                  <w:rStyle w:val="Hyperlink"/>
+                  <w:sz w:val="16"/>
+                </w:rPr>
+                <w:t>http://giantshaft.com/me</w:t>
+              </w:r>
+            </w:hyperlink>
           </w:p>
         </w:tc>
       </w:tr>
@@ -201,15 +188,7 @@
           <w:sz w:val="20"/>
           <w:highlight w:val="white"/>
         </w:rPr>
-        <w:t>Intelligent and highly cr</w:t>
-      </w:r>
-      <w:r>
-        <w:rPr>
-          <w:color w:val="222222"/>
-          <w:sz w:val="20"/>
-          <w:highlight w:val="white"/>
-        </w:rPr>
-        <w:t>eative software developer.</w:t>
+        <w:t>Intelligent and highly creative software developer.</w:t>
       </w:r>
       <w:proofErr w:type="gramEnd"/>
       <w:r>
@@ -218,7 +197,17 @@
           <w:sz w:val="20"/>
           <w:highlight w:val="white"/>
         </w:rPr>
-        <w:t xml:space="preserve">  </w:t>
+        <w:t xml:space="preserve"> </w:t>
+      </w:r>
+      <w:bookmarkStart w:id="0" w:name="_GoBack"/>
+      <w:bookmarkEnd w:id="0"/>
+      <w:r>
+        <w:rPr>
+          <w:color w:val="222222"/>
+          <w:sz w:val="20"/>
+          <w:highlight w:val="white"/>
+        </w:rPr>
+        <w:t xml:space="preserve"> </w:t>
       </w:r>
       <w:proofErr w:type="gramStart"/>
       <w:r>
@@ -279,7 +268,6 @@
           <w:p>
             <w:pPr>
               <w:spacing w:line="240" w:lineRule="auto"/>
-              <w:ind w:left="-104"/>
             </w:pPr>
             <w:r>
               <w:rPr>
@@ -293,7 +281,6 @@
           <w:p>
             <w:pPr>
               <w:spacing w:line="240" w:lineRule="auto"/>
-              <w:ind w:left="-104"/>
             </w:pPr>
             <w:r>
               <w:rPr>
@@ -409,9 +396,6 @@
             </w:tcMar>
           </w:tcPr>
           <w:p>
-            <w:pPr>
-              <w:ind w:left="-104"/>
-            </w:pPr>
             <w:r>
               <w:rPr>
                 <w:b/>
@@ -423,7 +407,6 @@
           <w:p>
             <w:pPr>
               <w:spacing w:line="240" w:lineRule="auto"/>
-              <w:ind w:left="-104"/>
             </w:pPr>
             <w:r>
               <w:rPr>
@@ -436,13 +419,11 @@
           <w:p>
             <w:pPr>
               <w:spacing w:line="240" w:lineRule="auto"/>
-              <w:ind w:left="-104"/>
-            </w:pPr>
-          </w:p>
-          <w:p>
-            <w:pPr>
-              <w:spacing w:line="240" w:lineRule="auto"/>
-              <w:ind w:left="-104"/>
+            </w:pPr>
+          </w:p>
+          <w:p>
+            <w:pPr>
+              <w:spacing w:line="240" w:lineRule="auto"/>
             </w:pPr>
             <w:r>
               <w:rPr>
@@ -553,14 +534,7 @@
                 <w:sz w:val="20"/>
                 <w:highlight w:val="white"/>
               </w:rPr>
-              <w:t>Worked on projects to enhance and improve NPEC's pre-existing software p</w:t>
-            </w:r>
-            <w:r>
-              <w:rPr>
-                <w:sz w:val="20"/>
-                <w:highlight w:val="white"/>
-              </w:rPr>
-              <w:t xml:space="preserve">latforms. Key responsibilities included design, development, and/or maintenance of </w:t>
+              <w:t xml:space="preserve">Worked on projects to enhance and improve NPEC's pre-existing software platforms. Key responsibilities included design, development, and/or maintenance of </w:t>
             </w:r>
             <w:r>
               <w:rPr>
@@ -605,14 +579,7 @@
           <w:b/>
           <w:sz w:val="28"/>
         </w:rPr>
-        <w:t>Personal Projec</w:t>
-      </w:r>
-      <w:r>
-        <w:rPr>
-          <w:b/>
-          <w:sz w:val="28"/>
-        </w:rPr>
-        <w:t>ts</w:t>
+        <w:t>Personal Projects</w:t>
       </w:r>
     </w:p>
     <w:tbl>
@@ -640,9 +607,8 @@
           <w:p>
             <w:pPr>
               <w:spacing w:line="240" w:lineRule="auto"/>
-              <w:ind w:left="-104"/>
-            </w:pPr>
-            <w:hyperlink r:id="rId5">
+            </w:pPr>
+            <w:hyperlink r:id="rId7">
               <w:r>
                 <w:rPr>
                   <w:b/>
@@ -657,7 +623,6 @@
           <w:p>
             <w:pPr>
               <w:spacing w:line="240" w:lineRule="auto"/>
-              <w:ind w:left="-104"/>
             </w:pPr>
             <w:r>
               <w:rPr>
@@ -670,13 +635,11 @@
           <w:p>
             <w:pPr>
               <w:spacing w:line="240" w:lineRule="auto"/>
-              <w:ind w:left="-104"/>
-            </w:pPr>
-          </w:p>
-          <w:p>
-            <w:pPr>
-              <w:spacing w:line="240" w:lineRule="auto"/>
-              <w:ind w:left="-104"/>
+            </w:pPr>
+          </w:p>
+          <w:p>
+            <w:pPr>
+              <w:spacing w:line="240" w:lineRule="auto"/>
             </w:pPr>
             <w:r>
               <w:rPr>
@@ -733,7 +696,7 @@
             <w:pPr>
               <w:spacing w:line="240" w:lineRule="auto"/>
             </w:pPr>
-            <w:hyperlink r:id="rId6">
+            <w:hyperlink r:id="rId8">
               <w:r>
                 <w:rPr>
                   <w:b/>

</xml_diff>